<commit_message>
Using Layout widgets like container, column and row to make layouts and using stateless widget to get the hot reload
</commit_message>
<xml_diff>
--- a/Day1/Day1.docx
+++ b/Day1/Day1.docx
@@ -522,7 +522,138 @@
           </wp:inline>
         </w:drawing>
       </w:r>
+    </w:p>
+    <w:p>
+      <w:r>
+        <w:rPr>
+          <w:noProof/>
+          <w:lang w:eastAsia="en-IN"/>
+        </w:rPr>
+        <w:lastRenderedPageBreak/>
+        <w:drawing>
+          <wp:inline distT="0" distB="0" distL="0" distR="0" wp14:anchorId="0F240011" wp14:editId="147CCC98">
+            <wp:extent cx="6572884" cy="3695700"/>
+            <wp:effectExtent l="0" t="0" r="0" b="0"/>
+            <wp:docPr id="14" name="Picture 14"/>
+            <wp:cNvGraphicFramePr>
+              <a:graphicFrameLocks xmlns:a="http://schemas.openxmlformats.org/drawingml/2006/main" noChangeAspect="1"/>
+            </wp:cNvGraphicFramePr>
+            <a:graphic xmlns:a="http://schemas.openxmlformats.org/drawingml/2006/main">
+              <a:graphicData uri="http://schemas.openxmlformats.org/drawingml/2006/picture">
+                <pic:pic xmlns:pic="http://schemas.openxmlformats.org/drawingml/2006/picture">
+                  <pic:nvPicPr>
+                    <pic:cNvPr id="1" name=""/>
+                    <pic:cNvPicPr/>
+                  </pic:nvPicPr>
+                  <pic:blipFill>
+                    <a:blip r:embed="rId16"/>
+                    <a:stretch>
+                      <a:fillRect/>
+                    </a:stretch>
+                  </pic:blipFill>
+                  <pic:spPr>
+                    <a:xfrm>
+                      <a:off x="0" y="0"/>
+                      <a:ext cx="6588178" cy="3704300"/>
+                    </a:xfrm>
+                    <a:prstGeom prst="rect">
+                      <a:avLst/>
+                    </a:prstGeom>
+                  </pic:spPr>
+                </pic:pic>
+              </a:graphicData>
+            </a:graphic>
+          </wp:inline>
+        </w:drawing>
+      </w:r>
+    </w:p>
+    <w:p>
+      <w:r>
+        <w:rPr>
+          <w:noProof/>
+          <w:lang w:eastAsia="en-IN"/>
+        </w:rPr>
+        <w:drawing>
+          <wp:inline distT="0" distB="0" distL="0" distR="0" wp14:anchorId="5839CCDB" wp14:editId="4FDA966B">
+            <wp:extent cx="6524625" cy="3668565"/>
+            <wp:effectExtent l="0" t="0" r="0" b="8255"/>
+            <wp:docPr id="15" name="Picture 15"/>
+            <wp:cNvGraphicFramePr>
+              <a:graphicFrameLocks xmlns:a="http://schemas.openxmlformats.org/drawingml/2006/main" noChangeAspect="1"/>
+            </wp:cNvGraphicFramePr>
+            <a:graphic xmlns:a="http://schemas.openxmlformats.org/drawingml/2006/main">
+              <a:graphicData uri="http://schemas.openxmlformats.org/drawingml/2006/picture">
+                <pic:pic xmlns:pic="http://schemas.openxmlformats.org/drawingml/2006/picture">
+                  <pic:nvPicPr>
+                    <pic:cNvPr id="1" name=""/>
+                    <pic:cNvPicPr/>
+                  </pic:nvPicPr>
+                  <pic:blipFill>
+                    <a:blip r:embed="rId17"/>
+                    <a:stretch>
+                      <a:fillRect/>
+                    </a:stretch>
+                  </pic:blipFill>
+                  <pic:spPr>
+                    <a:xfrm>
+                      <a:off x="0" y="0"/>
+                      <a:ext cx="6555304" cy="3685815"/>
+                    </a:xfrm>
+                    <a:prstGeom prst="rect">
+                      <a:avLst/>
+                    </a:prstGeom>
+                  </pic:spPr>
+                </pic:pic>
+              </a:graphicData>
+            </a:graphic>
+          </wp:inline>
+        </w:drawing>
+      </w:r>
+    </w:p>
+    <w:p>
       <w:bookmarkStart w:id="0" w:name="_GoBack"/>
+      <w:r>
+        <w:rPr>
+          <w:noProof/>
+          <w:lang w:eastAsia="en-IN"/>
+        </w:rPr>
+        <w:lastRenderedPageBreak/>
+        <w:drawing>
+          <wp:inline distT="0" distB="0" distL="0" distR="0" wp14:anchorId="50400815" wp14:editId="41F00F8B">
+            <wp:extent cx="6572884" cy="3695700"/>
+            <wp:effectExtent l="0" t="0" r="0" b="0"/>
+            <wp:docPr id="16" name="Picture 16"/>
+            <wp:cNvGraphicFramePr>
+              <a:graphicFrameLocks xmlns:a="http://schemas.openxmlformats.org/drawingml/2006/main" noChangeAspect="1"/>
+            </wp:cNvGraphicFramePr>
+            <a:graphic xmlns:a="http://schemas.openxmlformats.org/drawingml/2006/main">
+              <a:graphicData uri="http://schemas.openxmlformats.org/drawingml/2006/picture">
+                <pic:pic xmlns:pic="http://schemas.openxmlformats.org/drawingml/2006/picture">
+                  <pic:nvPicPr>
+                    <pic:cNvPr id="1" name=""/>
+                    <pic:cNvPicPr/>
+                  </pic:nvPicPr>
+                  <pic:blipFill>
+                    <a:blip r:embed="rId18"/>
+                    <a:stretch>
+                      <a:fillRect/>
+                    </a:stretch>
+                  </pic:blipFill>
+                  <pic:spPr>
+                    <a:xfrm>
+                      <a:off x="0" y="0"/>
+                      <a:ext cx="6589220" cy="3704885"/>
+                    </a:xfrm>
+                    <a:prstGeom prst="rect">
+                      <a:avLst/>
+                    </a:prstGeom>
+                  </pic:spPr>
+                </pic:pic>
+              </a:graphicData>
+            </a:graphic>
+          </wp:inline>
+        </w:drawing>
+      </w:r>
       <w:bookmarkEnd w:id="0"/>
     </w:p>
     <w:p/>

</xml_diff>